<commit_message>
Resumo tema 5 completo. Faltando exercícios, pois a página estava bugada
</commit_message>
<xml_diff>
--- a/PDF-das-materias 6 semestre/Métodos Ágeis Com Scrum/Resumo-Tema-5.docx
+++ b/PDF-das-materias 6 semestre/Métodos Ágeis Com Scrum/Resumo-Tema-5.docx
@@ -231,6 +231,7 @@
         </w:rPr>
         <w:t xml:space="preserve">• </w:t>
       </w:r>
+      <w:proofErr w:type="spellStart"/>
       <w:r>
         <w:rPr>
           <w:b/>
@@ -241,12 +242,14 @@
         </w:rPr>
         <w:t>Tailoring</w:t>
       </w:r>
+      <w:proofErr w:type="spellEnd"/>
       <w:r>
         <w:rPr>
           <w:lang w:val="pt-BR"/>
         </w:rPr>
         <w:t xml:space="preserve">: Adaptar a abordagem "na medida certa" para cada projeto, pois cada um é único. O </w:t>
       </w:r>
+      <w:proofErr w:type="spellStart"/>
       <w:r>
         <w:rPr>
           <w:i/>
@@ -255,6 +258,7 @@
         </w:rPr>
         <w:t>tailoring</w:t>
       </w:r>
+      <w:proofErr w:type="spellEnd"/>
       <w:r>
         <w:rPr>
           <w:lang w:val="pt-BR"/>
@@ -823,7 +827,35 @@
         <w:rPr>
           <w:lang w:val="pt-BR"/>
         </w:rPr>
-        <w:t xml:space="preserve"> com base na liderança situacional de Hersey e Blanchard, que adapta o estilo (controlador, orientador, apoiador, delegador) ao nível de maturidade da equipe.</w:t>
+        <w:t xml:space="preserve"> com base na liderança situacional de </w:t>
+      </w:r>
+      <w:proofErr w:type="spellStart"/>
+      <w:r>
+        <w:rPr>
+          <w:lang w:val="pt-BR"/>
+        </w:rPr>
+        <w:t>Hersey</w:t>
+      </w:r>
+      <w:proofErr w:type="spellEnd"/>
+      <w:r>
+        <w:rPr>
+          <w:lang w:val="pt-BR"/>
+        </w:rPr>
+        <w:t xml:space="preserve"> e Blanchard, que adapta o estilo (controlador, orientador, apoiador, </w:t>
+      </w:r>
+      <w:proofErr w:type="spellStart"/>
+      <w:r>
+        <w:rPr>
+          <w:lang w:val="pt-BR"/>
+        </w:rPr>
+        <w:t>delegador</w:t>
+      </w:r>
+      <w:proofErr w:type="spellEnd"/>
+      <w:r>
+        <w:rPr>
+          <w:lang w:val="pt-BR"/>
+        </w:rPr>
+        <w:t>) ao nível de maturidade da equipe.</w:t>
       </w:r>
     </w:p>
     <w:p>
@@ -850,7 +882,49 @@
         <w:rPr>
           <w:lang w:val="pt-BR"/>
         </w:rPr>
-        <w:t>, por exemplo, usando o sistema OKR (Objectives and Key Results) para criar alinhamento e engajamento com metas mensuráveis.</w:t>
+        <w:t>, por exemplo, usando o sistema OKR (</w:t>
+      </w:r>
+      <w:proofErr w:type="spellStart"/>
+      <w:r>
+        <w:rPr>
+          <w:lang w:val="pt-BR"/>
+        </w:rPr>
+        <w:t>Objectives</w:t>
+      </w:r>
+      <w:proofErr w:type="spellEnd"/>
+      <w:r>
+        <w:rPr>
+          <w:lang w:val="pt-BR"/>
+        </w:rPr>
+        <w:t xml:space="preserve"> </w:t>
+      </w:r>
+      <w:proofErr w:type="spellStart"/>
+      <w:r>
+        <w:rPr>
+          <w:lang w:val="pt-BR"/>
+        </w:rPr>
+        <w:t>and</w:t>
+      </w:r>
+      <w:proofErr w:type="spellEnd"/>
+      <w:r>
+        <w:rPr>
+          <w:lang w:val="pt-BR"/>
+        </w:rPr>
+        <w:t xml:space="preserve"> Key </w:t>
+      </w:r>
+      <w:proofErr w:type="spellStart"/>
+      <w:r>
+        <w:rPr>
+          <w:lang w:val="pt-BR"/>
+        </w:rPr>
+        <w:t>Results</w:t>
+      </w:r>
+      <w:proofErr w:type="spellEnd"/>
+      <w:r>
+        <w:rPr>
+          <w:lang w:val="pt-BR"/>
+        </w:rPr>
+        <w:t>) para criar alinhamento e engajamento com metas mensuráveis.</w:t>
       </w:r>
     </w:p>
     <w:p>
@@ -1212,6 +1286,7 @@
         </w:rPr>
         <w:t xml:space="preserve">framework híbrido, aplicando o princípio de </w:t>
       </w:r>
+      <w:proofErr w:type="spellStart"/>
       <w:r>
         <w:rPr>
           <w:b/>
@@ -1222,6 +1297,7 @@
         </w:rPr>
         <w:t>Tailoring</w:t>
       </w:r>
+      <w:proofErr w:type="spellEnd"/>
       <w:r>
         <w:rPr>
           <w:b/>
@@ -1378,8 +1454,18 @@
           <w:iCs/>
           <w:lang w:val="pt-BR"/>
         </w:rPr>
-        <w:t>Sprint Retrospective</w:t>
-      </w:r>
+        <w:t xml:space="preserve">Sprint </w:t>
+      </w:r>
+      <w:proofErr w:type="spellStart"/>
+      <w:r>
+        <w:rPr>
+          <w:i/>
+          <w:iCs/>
+          <w:lang w:val="pt-BR"/>
+        </w:rPr>
+        <w:t>Retrospective</w:t>
+      </w:r>
+      <w:proofErr w:type="spellEnd"/>
       <w:r>
         <w:rPr>
           <w:lang w:val="pt-BR"/>
@@ -1693,6 +1779,7 @@
         </w:rPr>
         <w:t xml:space="preserve">7. </w:t>
       </w:r>
+      <w:proofErr w:type="spellStart"/>
       <w:r>
         <w:rPr>
           <w:b/>
@@ -1701,6 +1788,7 @@
         </w:rPr>
         <w:t>Tailoring</w:t>
       </w:r>
+      <w:proofErr w:type="spellEnd"/>
       <w:r>
         <w:rPr>
           <w:lang w:val="pt-BR"/>
@@ -2426,54 +2514,9 @@
           <w:iCs/>
           <w:lang w:val="pt-BR"/>
         </w:rPr>
-        <w:t>Sprint Retrospective</w:t>
-      </w:r>
-      <w:r>
-        <w:rPr>
-          <w:lang w:val="pt-BR"/>
-        </w:rPr>
-        <w:t>: Evento final da Sprint para identificar pontos de melhoria no processo de trabalho.</w:t>
-      </w:r>
-    </w:p>
-    <w:p>
-      <w:pPr>
-        <w:rPr>
-          <w:lang w:val="pt-BR"/>
-        </w:rPr>
-      </w:pPr>
-      <w:r>
-        <w:rPr>
-          <w:lang w:val="pt-BR"/>
-        </w:rPr>
-        <w:t xml:space="preserve">• </w:t>
-      </w:r>
-      <w:r>
-        <w:rPr>
-          <w:b/>
-          <w:bCs/>
-          <w:lang w:val="pt-BR"/>
-        </w:rPr>
-        <w:t>Artefatos do Scrum</w:t>
-      </w:r>
-      <w:r>
-        <w:rPr>
-          <w:lang w:val="pt-BR"/>
-        </w:rPr>
-        <w:t>: São as ferramentas para gerenciar o trabalho e o valor:</w:t>
-      </w:r>
-    </w:p>
-    <w:p>
-      <w:pPr>
-        <w:rPr>
-          <w:lang w:val="pt-BR"/>
-        </w:rPr>
-      </w:pPr>
-      <w:r>
-        <w:rPr>
-          <w:lang w:val="pt-BR"/>
-        </w:rPr>
-        <w:t xml:space="preserve">    ◦ </w:t>
-      </w:r>
+        <w:t xml:space="preserve">Sprint </w:t>
+      </w:r>
+      <w:proofErr w:type="spellStart"/>
       <w:r>
         <w:rPr>
           <w:b/>
@@ -2482,13 +2525,41 @@
           <w:iCs/>
           <w:lang w:val="pt-BR"/>
         </w:rPr>
-        <w:t>Product Backlog</w:t>
-      </w:r>
-      <w:r>
-        <w:rPr>
-          <w:lang w:val="pt-BR"/>
-        </w:rPr>
-        <w:t>: Lista priorizada de tudo o que é necessário para o produto.</w:t>
+        <w:t>Retrospective</w:t>
+      </w:r>
+      <w:proofErr w:type="spellEnd"/>
+      <w:r>
+        <w:rPr>
+          <w:lang w:val="pt-BR"/>
+        </w:rPr>
+        <w:t>: Evento final da Sprint para identificar pontos de melhoria no processo de trabalho.</w:t>
+      </w:r>
+    </w:p>
+    <w:p>
+      <w:pPr>
+        <w:rPr>
+          <w:lang w:val="pt-BR"/>
+        </w:rPr>
+      </w:pPr>
+      <w:r>
+        <w:rPr>
+          <w:lang w:val="pt-BR"/>
+        </w:rPr>
+        <w:t xml:space="preserve">• </w:t>
+      </w:r>
+      <w:r>
+        <w:rPr>
+          <w:b/>
+          <w:bCs/>
+          <w:lang w:val="pt-BR"/>
+        </w:rPr>
+        <w:t>Artefatos do Scrum</w:t>
+      </w:r>
+      <w:r>
+        <w:rPr>
+          <w:lang w:val="pt-BR"/>
+        </w:rPr>
+        <w:t>: São as ferramentas para gerenciar o trabalho e o valor:</w:t>
       </w:r>
     </w:p>
     <w:p>
@@ -2503,6 +2574,7 @@
         </w:rPr>
         <w:t xml:space="preserve">    ◦ </w:t>
       </w:r>
+      <w:proofErr w:type="spellStart"/>
       <w:r>
         <w:rPr>
           <w:b/>
@@ -2511,27 +2583,24 @@
           <w:iCs/>
           <w:lang w:val="pt-BR"/>
         </w:rPr>
-        <w:t>Sprint Backlog</w:t>
-      </w:r>
-      <w:r>
-        <w:rPr>
-          <w:lang w:val="pt-BR"/>
-        </w:rPr>
-        <w:t xml:space="preserve">: O conjunto de itens do </w:t>
-      </w:r>
-      <w:r>
-        <w:rPr>
+        <w:t>Product</w:t>
+      </w:r>
+      <w:proofErr w:type="spellEnd"/>
+      <w:r>
+        <w:rPr>
+          <w:b/>
+          <w:bCs/>
           <w:i/>
           <w:iCs/>
           <w:lang w:val="pt-BR"/>
         </w:rPr>
-        <w:t>Product Backlog</w:t>
-      </w:r>
-      <w:r>
-        <w:rPr>
-          <w:lang w:val="pt-BR"/>
-        </w:rPr>
-        <w:t xml:space="preserve"> selecionados para a Sprint, mais o plano para entregá-los.</w:t>
+        <w:t xml:space="preserve"> Backlog</w:t>
+      </w:r>
+      <w:r>
+        <w:rPr>
+          <w:lang w:val="pt-BR"/>
+        </w:rPr>
+        <w:t>: Lista priorizada de tudo o que é necessário para o produto.</w:t>
       </w:r>
     </w:p>
     <w:p>
@@ -2550,22 +2619,75 @@
         <w:rPr>
           <w:b/>
           <w:bCs/>
-          <w:lang w:val="pt-BR"/>
-        </w:rPr>
-        <w:t>Incremento</w:t>
-      </w:r>
-      <w:r>
-        <w:rPr>
-          <w:lang w:val="pt-BR"/>
-        </w:rPr>
-        <w:t xml:space="preserve">: A soma de todos os itens do </w:t>
-      </w:r>
-      <w:r>
-        <w:rPr>
           <w:i/>
           <w:iCs/>
           <w:lang w:val="pt-BR"/>
         </w:rPr>
+        <w:t>Sprint Backlog</w:t>
+      </w:r>
+      <w:r>
+        <w:rPr>
+          <w:lang w:val="pt-BR"/>
+        </w:rPr>
+        <w:t xml:space="preserve">: O conjunto de itens do </w:t>
+      </w:r>
+      <w:proofErr w:type="spellStart"/>
+      <w:r>
+        <w:rPr>
+          <w:i/>
+          <w:iCs/>
+          <w:lang w:val="pt-BR"/>
+        </w:rPr>
+        <w:t>Product</w:t>
+      </w:r>
+      <w:proofErr w:type="spellEnd"/>
+      <w:r>
+        <w:rPr>
+          <w:i/>
+          <w:iCs/>
+          <w:lang w:val="pt-BR"/>
+        </w:rPr>
+        <w:t xml:space="preserve"> Backlog</w:t>
+      </w:r>
+      <w:r>
+        <w:rPr>
+          <w:lang w:val="pt-BR"/>
+        </w:rPr>
+        <w:t xml:space="preserve"> selecionados para a Sprint, mais o plano para entregá-los.</w:t>
+      </w:r>
+    </w:p>
+    <w:p>
+      <w:pPr>
+        <w:rPr>
+          <w:lang w:val="pt-BR"/>
+        </w:rPr>
+      </w:pPr>
+      <w:r>
+        <w:rPr>
+          <w:lang w:val="pt-BR"/>
+        </w:rPr>
+        <w:t xml:space="preserve">    ◦ </w:t>
+      </w:r>
+      <w:r>
+        <w:rPr>
+          <w:b/>
+          <w:bCs/>
+          <w:lang w:val="pt-BR"/>
+        </w:rPr>
+        <w:t>Incremento</w:t>
+      </w:r>
+      <w:r>
+        <w:rPr>
+          <w:lang w:val="pt-BR"/>
+        </w:rPr>
+        <w:t xml:space="preserve">: A soma de todos os itens do </w:t>
+      </w:r>
+      <w:r>
+        <w:rPr>
+          <w:i/>
+          <w:iCs/>
+          <w:lang w:val="pt-BR"/>
+        </w:rPr>
         <w:t>Backlog</w:t>
       </w:r>
       <w:r>
@@ -2645,13 +2767,21 @@
       </w:pPr>
     </w:p>
     <w:p>
+      <w:proofErr w:type="spellStart"/>
       <w:r>
         <w:lastRenderedPageBreak/>
-        <w:t>Exercícios:</w:t>
-      </w:r>
-    </w:p>
-    <w:p>
-      <w:r>
+        <w:t>Exercícios</w:t>
+      </w:r>
+      <w:proofErr w:type="spellEnd"/>
+      <w:r>
+        <w:t>:</w:t>
+      </w:r>
+    </w:p>
+    <w:p>
+      <w:r>
+        <w:rPr>
+          <w:noProof/>
+        </w:rPr>
         <w:drawing>
           <wp:inline distT="0" distB="0" distL="0" distR="0" wp14:anchorId="50FA8C41" wp14:editId="7DEA39E9">
             <wp:extent cx="5943600" cy="5251450"/>
@@ -2699,6 +2829,9 @@
     <w:p/>
     <w:p>
       <w:r>
+        <w:rPr>
+          <w:noProof/>
+        </w:rPr>
         <w:lastRenderedPageBreak/>
         <w:drawing>
           <wp:inline distT="0" distB="0" distL="0" distR="0" wp14:anchorId="6C7E57F7" wp14:editId="0F3E1C54">
@@ -2749,6 +2882,9 @@
     <w:p/>
     <w:p>
       <w:r>
+        <w:rPr>
+          <w:noProof/>
+        </w:rPr>
         <w:lastRenderedPageBreak/>
         <w:drawing>
           <wp:inline distT="0" distB="0" distL="0" distR="0" wp14:anchorId="271E1A76" wp14:editId="5EFEAF5A">
@@ -2800,6 +2936,9 @@
     <w:p/>
     <w:p>
       <w:r>
+        <w:rPr>
+          <w:noProof/>
+        </w:rPr>
         <w:lastRenderedPageBreak/>
         <w:drawing>
           <wp:inline distT="0" distB="0" distL="0" distR="0" wp14:anchorId="1B049CC2" wp14:editId="2A52C074">
@@ -2849,6 +2988,9 @@
     <w:p/>
     <w:p>
       <w:r>
+        <w:rPr>
+          <w:noProof/>
+        </w:rPr>
         <w:lastRenderedPageBreak/>
         <w:drawing>
           <wp:inline distT="0" distB="0" distL="0" distR="0" wp14:anchorId="3B6B37BA" wp14:editId="37847FC7">
@@ -2900,6 +3042,9 @@
     <w:p/>
     <w:p>
       <w:r>
+        <w:rPr>
+          <w:noProof/>
+        </w:rPr>
         <w:lastRenderedPageBreak/>
         <w:drawing>
           <wp:inline distT="0" distB="0" distL="0" distR="0" wp14:anchorId="0055F36E" wp14:editId="5447DD86">
@@ -2952,6 +3097,9 @@
     <w:p/>
     <w:p>
       <w:r>
+        <w:rPr>
+          <w:noProof/>
+        </w:rPr>
         <w:lastRenderedPageBreak/>
         <w:drawing>
           <wp:inline distT="0" distB="0" distL="0" distR="0" wp14:anchorId="679C9392" wp14:editId="565454EA">
@@ -3002,6 +3150,9 @@
     <w:p/>
     <w:p>
       <w:r>
+        <w:rPr>
+          <w:noProof/>
+        </w:rPr>
         <w:lastRenderedPageBreak/>
         <w:drawing>
           <wp:inline distT="0" distB="0" distL="0" distR="0" wp14:anchorId="09DD3767" wp14:editId="4641143B">
@@ -3063,14 +3214,501 @@
           <w:lang w:val="pt-BR"/>
         </w:rPr>
         <w:lastRenderedPageBreak/>
-        <w:t>Falta modulo 3 e 4, juntos dos e</w:t>
-      </w:r>
-      <w:r>
-        <w:rPr>
-          <w:lang w:val="pt-BR"/>
-        </w:rPr>
-        <w:t>xercícios</w:t>
-      </w:r>
+        <w:drawing>
+          <wp:inline distT="0" distB="0" distL="0" distR="0" wp14:anchorId="0B4212A1" wp14:editId="0164A3D2">
+            <wp:extent cx="5943600" cy="4322445"/>
+            <wp:effectExtent l="0" t="0" r="0" b="1905"/>
+            <wp:docPr id="876124903" name="Imagem 1" descr="Interface gráfica do usuário, Texto, Aplicativo, Email&#10;&#10;O conteúdo gerado por IA pode estar incorreto."/>
+            <wp:cNvGraphicFramePr>
+              <a:graphicFrameLocks xmlns:a="http://schemas.openxmlformats.org/drawingml/2006/main" noChangeAspect="1"/>
+            </wp:cNvGraphicFramePr>
+            <a:graphic xmlns:a="http://schemas.openxmlformats.org/drawingml/2006/main">
+              <a:graphicData uri="http://schemas.openxmlformats.org/drawingml/2006/picture">
+                <pic:pic xmlns:pic="http://schemas.openxmlformats.org/drawingml/2006/picture">
+                  <pic:nvPicPr>
+                    <pic:cNvPr id="876124903" name="Imagem 1" descr="Interface gráfica do usuário, Texto, Aplicativo, Email&#10;&#10;O conteúdo gerado por IA pode estar incorreto."/>
+                    <pic:cNvPicPr/>
+                  </pic:nvPicPr>
+                  <pic:blipFill>
+                    <a:blip r:embed="rId12"/>
+                    <a:stretch>
+                      <a:fillRect/>
+                    </a:stretch>
+                  </pic:blipFill>
+                  <pic:spPr>
+                    <a:xfrm>
+                      <a:off x="0" y="0"/>
+                      <a:ext cx="5943600" cy="4322445"/>
+                    </a:xfrm>
+                    <a:prstGeom prst="rect">
+                      <a:avLst/>
+                    </a:prstGeom>
+                  </pic:spPr>
+                </pic:pic>
+              </a:graphicData>
+            </a:graphic>
+          </wp:inline>
+        </w:drawing>
+      </w:r>
+    </w:p>
+    <w:p>
+      <w:pPr>
+        <w:rPr>
+          <w:lang w:val="pt-BR"/>
+        </w:rPr>
+      </w:pPr>
+    </w:p>
+    <w:p>
+      <w:pPr>
+        <w:rPr>
+          <w:lang w:val="pt-BR"/>
+        </w:rPr>
+      </w:pPr>
+    </w:p>
+    <w:p>
+      <w:pPr>
+        <w:rPr>
+          <w:lang w:val="pt-BR"/>
+        </w:rPr>
+      </w:pPr>
+    </w:p>
+    <w:p>
+      <w:pPr>
+        <w:rPr>
+          <w:lang w:val="pt-BR"/>
+        </w:rPr>
+      </w:pPr>
+    </w:p>
+    <w:p>
+      <w:pPr>
+        <w:rPr>
+          <w:lang w:val="pt-BR"/>
+        </w:rPr>
+      </w:pPr>
+    </w:p>
+    <w:p>
+      <w:pPr>
+        <w:rPr>
+          <w:lang w:val="pt-BR"/>
+        </w:rPr>
+      </w:pPr>
+    </w:p>
+    <w:p>
+      <w:pPr>
+        <w:rPr>
+          <w:lang w:val="pt-BR"/>
+        </w:rPr>
+      </w:pPr>
+    </w:p>
+    <w:p>
+      <w:pPr>
+        <w:rPr>
+          <w:lang w:val="pt-BR"/>
+        </w:rPr>
+      </w:pPr>
+    </w:p>
+    <w:p>
+      <w:pPr>
+        <w:rPr>
+          <w:lang w:val="pt-BR"/>
+        </w:rPr>
+      </w:pPr>
+    </w:p>
+    <w:p>
+      <w:pPr>
+        <w:rPr>
+          <w:lang w:val="pt-BR"/>
+        </w:rPr>
+      </w:pPr>
+    </w:p>
+    <w:p>
+      <w:pPr>
+        <w:rPr>
+          <w:lang w:val="pt-BR"/>
+        </w:rPr>
+      </w:pPr>
+    </w:p>
+    <w:p>
+      <w:pPr>
+        <w:rPr>
+          <w:lang w:val="pt-BR"/>
+        </w:rPr>
+      </w:pPr>
+    </w:p>
+    <w:p>
+      <w:pPr>
+        <w:rPr>
+          <w:lang w:val="pt-BR"/>
+        </w:rPr>
+      </w:pPr>
+      <w:r>
+        <w:rPr>
+          <w:lang w:val="pt-BR"/>
+        </w:rPr>
+        <w:lastRenderedPageBreak/>
+        <w:drawing>
+          <wp:inline distT="0" distB="0" distL="0" distR="0" wp14:anchorId="2A9891EF" wp14:editId="62580281">
+            <wp:extent cx="5943600" cy="4740275"/>
+            <wp:effectExtent l="0" t="0" r="0" b="3175"/>
+            <wp:docPr id="1175098868" name="Imagem 1" descr="Interface gráfica do usuário, Texto, Aplicativo, Email&#10;&#10;O conteúdo gerado por IA pode estar incorreto."/>
+            <wp:cNvGraphicFramePr>
+              <a:graphicFrameLocks xmlns:a="http://schemas.openxmlformats.org/drawingml/2006/main" noChangeAspect="1"/>
+            </wp:cNvGraphicFramePr>
+            <a:graphic xmlns:a="http://schemas.openxmlformats.org/drawingml/2006/main">
+              <a:graphicData uri="http://schemas.openxmlformats.org/drawingml/2006/picture">
+                <pic:pic xmlns:pic="http://schemas.openxmlformats.org/drawingml/2006/picture">
+                  <pic:nvPicPr>
+                    <pic:cNvPr id="1175098868" name="Imagem 1" descr="Interface gráfica do usuário, Texto, Aplicativo, Email&#10;&#10;O conteúdo gerado por IA pode estar incorreto."/>
+                    <pic:cNvPicPr/>
+                  </pic:nvPicPr>
+                  <pic:blipFill>
+                    <a:blip r:embed="rId13"/>
+                    <a:stretch>
+                      <a:fillRect/>
+                    </a:stretch>
+                  </pic:blipFill>
+                  <pic:spPr>
+                    <a:xfrm>
+                      <a:off x="0" y="0"/>
+                      <a:ext cx="5943600" cy="4740275"/>
+                    </a:xfrm>
+                    <a:prstGeom prst="rect">
+                      <a:avLst/>
+                    </a:prstGeom>
+                  </pic:spPr>
+                </pic:pic>
+              </a:graphicData>
+            </a:graphic>
+          </wp:inline>
+        </w:drawing>
+      </w:r>
+    </w:p>
+    <w:p>
+      <w:pPr>
+        <w:rPr>
+          <w:lang w:val="pt-BR"/>
+        </w:rPr>
+      </w:pPr>
+    </w:p>
+    <w:p>
+      <w:pPr>
+        <w:rPr>
+          <w:lang w:val="pt-BR"/>
+        </w:rPr>
+      </w:pPr>
+    </w:p>
+    <w:p>
+      <w:pPr>
+        <w:rPr>
+          <w:lang w:val="pt-BR"/>
+        </w:rPr>
+      </w:pPr>
+    </w:p>
+    <w:p>
+      <w:pPr>
+        <w:rPr>
+          <w:lang w:val="pt-BR"/>
+        </w:rPr>
+      </w:pPr>
+    </w:p>
+    <w:p>
+      <w:pPr>
+        <w:rPr>
+          <w:lang w:val="pt-BR"/>
+        </w:rPr>
+      </w:pPr>
+    </w:p>
+    <w:p>
+      <w:pPr>
+        <w:rPr>
+          <w:lang w:val="pt-BR"/>
+        </w:rPr>
+      </w:pPr>
+    </w:p>
+    <w:p>
+      <w:pPr>
+        <w:rPr>
+          <w:lang w:val="pt-BR"/>
+        </w:rPr>
+      </w:pPr>
+    </w:p>
+    <w:p>
+      <w:pPr>
+        <w:rPr>
+          <w:lang w:val="pt-BR"/>
+        </w:rPr>
+      </w:pPr>
+    </w:p>
+    <w:p>
+      <w:pPr>
+        <w:rPr>
+          <w:lang w:val="pt-BR"/>
+        </w:rPr>
+      </w:pPr>
+    </w:p>
+    <w:p>
+      <w:pPr>
+        <w:rPr>
+          <w:lang w:val="pt-BR"/>
+        </w:rPr>
+      </w:pPr>
+    </w:p>
+    <w:p>
+      <w:pPr>
+        <w:rPr>
+          <w:lang w:val="pt-BR"/>
+        </w:rPr>
+      </w:pPr>
+      <w:r>
+        <w:rPr>
+          <w:lang w:val="pt-BR"/>
+        </w:rPr>
+        <w:lastRenderedPageBreak/>
+        <w:drawing>
+          <wp:inline distT="0" distB="0" distL="0" distR="0" wp14:anchorId="0C7BFFB3" wp14:editId="01121961">
+            <wp:extent cx="5943600" cy="4646295"/>
+            <wp:effectExtent l="0" t="0" r="0" b="1905"/>
+            <wp:docPr id="1855464929" name="Imagem 1" descr="Interface gráfica do usuário, Texto, Aplicativo, Email&#10;&#10;O conteúdo gerado por IA pode estar incorreto."/>
+            <wp:cNvGraphicFramePr>
+              <a:graphicFrameLocks xmlns:a="http://schemas.openxmlformats.org/drawingml/2006/main" noChangeAspect="1"/>
+            </wp:cNvGraphicFramePr>
+            <a:graphic xmlns:a="http://schemas.openxmlformats.org/drawingml/2006/main">
+              <a:graphicData uri="http://schemas.openxmlformats.org/drawingml/2006/picture">
+                <pic:pic xmlns:pic="http://schemas.openxmlformats.org/drawingml/2006/picture">
+                  <pic:nvPicPr>
+                    <pic:cNvPr id="1855464929" name="Imagem 1" descr="Interface gráfica do usuário, Texto, Aplicativo, Email&#10;&#10;O conteúdo gerado por IA pode estar incorreto."/>
+                    <pic:cNvPicPr/>
+                  </pic:nvPicPr>
+                  <pic:blipFill>
+                    <a:blip r:embed="rId14"/>
+                    <a:stretch>
+                      <a:fillRect/>
+                    </a:stretch>
+                  </pic:blipFill>
+                  <pic:spPr>
+                    <a:xfrm>
+                      <a:off x="0" y="0"/>
+                      <a:ext cx="5943600" cy="4646295"/>
+                    </a:xfrm>
+                    <a:prstGeom prst="rect">
+                      <a:avLst/>
+                    </a:prstGeom>
+                  </pic:spPr>
+                </pic:pic>
+              </a:graphicData>
+            </a:graphic>
+          </wp:inline>
+        </w:drawing>
+      </w:r>
+    </w:p>
+    <w:p>
+      <w:pPr>
+        <w:rPr>
+          <w:lang w:val="pt-BR"/>
+        </w:rPr>
+      </w:pPr>
+    </w:p>
+    <w:p>
+      <w:pPr>
+        <w:rPr>
+          <w:lang w:val="pt-BR"/>
+        </w:rPr>
+      </w:pPr>
+    </w:p>
+    <w:p>
+      <w:pPr>
+        <w:rPr>
+          <w:lang w:val="pt-BR"/>
+        </w:rPr>
+      </w:pPr>
+    </w:p>
+    <w:p>
+      <w:pPr>
+        <w:rPr>
+          <w:lang w:val="pt-BR"/>
+        </w:rPr>
+      </w:pPr>
+    </w:p>
+    <w:p>
+      <w:pPr>
+        <w:rPr>
+          <w:lang w:val="pt-BR"/>
+        </w:rPr>
+      </w:pPr>
+    </w:p>
+    <w:p>
+      <w:pPr>
+        <w:rPr>
+          <w:lang w:val="pt-BR"/>
+        </w:rPr>
+      </w:pPr>
+    </w:p>
+    <w:p>
+      <w:pPr>
+        <w:rPr>
+          <w:lang w:val="pt-BR"/>
+        </w:rPr>
+      </w:pPr>
+    </w:p>
+    <w:p>
+      <w:pPr>
+        <w:rPr>
+          <w:lang w:val="pt-BR"/>
+        </w:rPr>
+      </w:pPr>
+    </w:p>
+    <w:p>
+      <w:pPr>
+        <w:rPr>
+          <w:lang w:val="pt-BR"/>
+        </w:rPr>
+      </w:pPr>
+    </w:p>
+    <w:p>
+      <w:pPr>
+        <w:rPr>
+          <w:lang w:val="pt-BR"/>
+        </w:rPr>
+      </w:pPr>
+    </w:p>
+    <w:p>
+      <w:pPr>
+        <w:rPr>
+          <w:lang w:val="pt-BR"/>
+        </w:rPr>
+      </w:pPr>
+    </w:p>
+    <w:p>
+      <w:pPr>
+        <w:rPr>
+          <w:lang w:val="pt-BR"/>
+        </w:rPr>
+      </w:pPr>
+      <w:r>
+        <w:rPr>
+          <w:lang w:val="pt-BR"/>
+        </w:rPr>
+        <w:lastRenderedPageBreak/>
+        <w:drawing>
+          <wp:inline distT="0" distB="0" distL="0" distR="0" wp14:anchorId="29C19D0A" wp14:editId="0A16F022">
+            <wp:extent cx="5943600" cy="4643120"/>
+            <wp:effectExtent l="0" t="0" r="0" b="5080"/>
+            <wp:docPr id="506248009" name="Imagem 1" descr="Interface gráfica do usuário, Texto, Aplicativo, Email&#10;&#10;O conteúdo gerado por IA pode estar incorreto."/>
+            <wp:cNvGraphicFramePr>
+              <a:graphicFrameLocks xmlns:a="http://schemas.openxmlformats.org/drawingml/2006/main" noChangeAspect="1"/>
+            </wp:cNvGraphicFramePr>
+            <a:graphic xmlns:a="http://schemas.openxmlformats.org/drawingml/2006/main">
+              <a:graphicData uri="http://schemas.openxmlformats.org/drawingml/2006/picture">
+                <pic:pic xmlns:pic="http://schemas.openxmlformats.org/drawingml/2006/picture">
+                  <pic:nvPicPr>
+                    <pic:cNvPr id="506248009" name="Imagem 1" descr="Interface gráfica do usuário, Texto, Aplicativo, Email&#10;&#10;O conteúdo gerado por IA pode estar incorreto."/>
+                    <pic:cNvPicPr/>
+                  </pic:nvPicPr>
+                  <pic:blipFill>
+                    <a:blip r:embed="rId15"/>
+                    <a:stretch>
+                      <a:fillRect/>
+                    </a:stretch>
+                  </pic:blipFill>
+                  <pic:spPr>
+                    <a:xfrm>
+                      <a:off x="0" y="0"/>
+                      <a:ext cx="5943600" cy="4643120"/>
+                    </a:xfrm>
+                    <a:prstGeom prst="rect">
+                      <a:avLst/>
+                    </a:prstGeom>
+                  </pic:spPr>
+                </pic:pic>
+              </a:graphicData>
+            </a:graphic>
+          </wp:inline>
+        </w:drawing>
+      </w:r>
+    </w:p>
+    <w:p>
+      <w:pPr>
+        <w:rPr>
+          <w:lang w:val="pt-BR"/>
+        </w:rPr>
+      </w:pPr>
+    </w:p>
+    <w:p>
+      <w:pPr>
+        <w:rPr>
+          <w:lang w:val="pt-BR"/>
+        </w:rPr>
+      </w:pPr>
+    </w:p>
+    <w:p>
+      <w:pPr>
+        <w:rPr>
+          <w:lang w:val="pt-BR"/>
+        </w:rPr>
+      </w:pPr>
+    </w:p>
+    <w:p>
+      <w:pPr>
+        <w:rPr>
+          <w:lang w:val="pt-BR"/>
+        </w:rPr>
+      </w:pPr>
+    </w:p>
+    <w:p>
+      <w:pPr>
+        <w:rPr>
+          <w:lang w:val="pt-BR"/>
+        </w:rPr>
+      </w:pPr>
+    </w:p>
+    <w:p>
+      <w:pPr>
+        <w:rPr>
+          <w:lang w:val="pt-BR"/>
+        </w:rPr>
+      </w:pPr>
+    </w:p>
+    <w:p>
+      <w:pPr>
+        <w:rPr>
+          <w:lang w:val="pt-BR"/>
+        </w:rPr>
+      </w:pPr>
+    </w:p>
+    <w:p>
+      <w:pPr>
+        <w:rPr>
+          <w:lang w:val="pt-BR"/>
+        </w:rPr>
+      </w:pPr>
+    </w:p>
+    <w:p>
+      <w:pPr>
+        <w:rPr>
+          <w:lang w:val="pt-BR"/>
+        </w:rPr>
+      </w:pPr>
+    </w:p>
+    <w:p>
+      <w:pPr>
+        <w:rPr>
+          <w:lang w:val="pt-BR"/>
+        </w:rPr>
+      </w:pPr>
+    </w:p>
+    <w:p>
+      <w:pPr>
+        <w:rPr>
+          <w:lang w:val="pt-BR"/>
+        </w:rPr>
+      </w:pPr>
+    </w:p>
+    <w:p>
+      <w:pPr>
+        <w:rPr>
+          <w:lang w:val="pt-BR"/>
+        </w:rPr>
+      </w:pPr>
     </w:p>
     <w:sectPr>
       <w:pgSz w:w="12240" w:h="15840"/>
@@ -3685,6 +4323,7 @@
   <w:style w:type="character" w:default="1" w:styleId="Fontepargpadro">
     <w:name w:val="Default Paragraph Font"/>
     <w:uiPriority w:val="1"/>
+    <w:semiHidden/>
     <w:unhideWhenUsed/>
   </w:style>
   <w:style w:type="table" w:default="1" w:styleId="Tabelanormal">

</xml_diff>